<commit_message>
fixed hw8 problem 1
</commit_message>
<xml_diff>
--- a/group_hw8.docx
+++ b/group_hw8.docx
@@ -26,15 +26,7 @@
       </w:r>
       <w:proofErr w:type="spellEnd"/>
       <w:r>
-        <w:t xml:space="preserve"> Guo, </w:t>
-      </w:r>
-      <w:proofErr w:type="spellStart"/>
-      <w:r>
-        <w:t>Shibo</w:t>
-      </w:r>
-      <w:proofErr w:type="spellEnd"/>
-      <w:r>
-        <w:t xml:space="preserve"> Xing, </w:t>
+        <w:t xml:space="preserve"> Guo, Shibo Xing, </w:t>
       </w:r>
       <w:proofErr w:type="spellStart"/>
       <w:r>
@@ -48,7 +40,7 @@
     <w:p/>
     <w:p>
       <w:pPr>
-        <w:pStyle w:val="a3"/>
+        <w:pStyle w:val="ListParagraph"/>
         <w:numPr>
           <w:ilvl w:val="0"/>
           <w:numId w:val="1"/>
@@ -65,9 +57,703 @@
         <w:t>xtendible hashing structure:</w:t>
       </w:r>
     </w:p>
+    <w:p>
+      <w:r>
+        <w:rPr>
+          <w:noProof/>
+        </w:rPr>
+        <mc:AlternateContent>
+          <mc:Choice Requires="wps">
+            <w:drawing>
+              <wp:anchor distT="0" distB="0" distL="114300" distR="114300" simplePos="0" relativeHeight="251675648" behindDoc="0" locked="0" layoutInCell="1" allowOverlap="1" wp14:anchorId="7E0F6771" wp14:editId="30004C65">
+                <wp:simplePos x="0" y="0"/>
+                <wp:positionH relativeFrom="column">
+                  <wp:posOffset>1358900</wp:posOffset>
+                </wp:positionH>
+                <wp:positionV relativeFrom="paragraph">
+                  <wp:posOffset>401320</wp:posOffset>
+                </wp:positionV>
+                <wp:extent cx="3695700" cy="412750"/>
+                <wp:effectExtent l="38100" t="0" r="19050" b="82550"/>
+                <wp:wrapNone/>
+                <wp:docPr id="16" name="Straight Arrow Connector 16"/>
+                <wp:cNvGraphicFramePr/>
+                <a:graphic xmlns:a="http://schemas.openxmlformats.org/drawingml/2006/main">
+                  <a:graphicData uri="http://schemas.microsoft.com/office/word/2010/wordprocessingShape">
+                    <wps:wsp>
+                      <wps:cNvCnPr/>
+                      <wps:spPr>
+                        <a:xfrm flipH="1">
+                          <a:off x="0" y="0"/>
+                          <a:ext cx="3695700" cy="412750"/>
+                        </a:xfrm>
+                        <a:prstGeom prst="straightConnector1">
+                          <a:avLst/>
+                        </a:prstGeom>
+                        <a:ln>
+                          <a:tailEnd type="triangle"/>
+                        </a:ln>
+                      </wps:spPr>
+                      <wps:style>
+                        <a:lnRef idx="1">
+                          <a:schemeClr val="accent1"/>
+                        </a:lnRef>
+                        <a:fillRef idx="0">
+                          <a:schemeClr val="accent1"/>
+                        </a:fillRef>
+                        <a:effectRef idx="0">
+                          <a:schemeClr val="accent1"/>
+                        </a:effectRef>
+                        <a:fontRef idx="minor">
+                          <a:schemeClr val="tx1"/>
+                        </a:fontRef>
+                      </wps:style>
+                      <wps:bodyPr/>
+                    </wps:wsp>
+                  </a:graphicData>
+                </a:graphic>
+                <wp14:sizeRelH relativeFrom="margin">
+                  <wp14:pctWidth>0</wp14:pctWidth>
+                </wp14:sizeRelH>
+                <wp14:sizeRelV relativeFrom="margin">
+                  <wp14:pctHeight>0</wp14:pctHeight>
+                </wp14:sizeRelV>
+              </wp:anchor>
+            </w:drawing>
+          </mc:Choice>
+          <mc:Fallback>
+            <w:pict>
+              <v:shapetype w14:anchorId="1F4A01CC" id="_x0000_t32" coordsize="21600,21600" o:spt="32" o:oned="t" path="m,l21600,21600e" filled="f">
+                <v:path arrowok="t" fillok="f" o:connecttype="none"/>
+                <o:lock v:ext="edit" shapetype="t"/>
+              </v:shapetype>
+              <v:shape id="Straight Arrow Connector 16" o:spid="_x0000_s1026" type="#_x0000_t32" style="position:absolute;margin-left:107pt;margin-top:31.6pt;width:291pt;height:32.5pt;flip:x;z-index:251675648;visibility:visible;mso-wrap-style:square;mso-width-percent:0;mso-height-percent:0;mso-wrap-distance-left:9pt;mso-wrap-distance-top:0;mso-wrap-distance-right:9pt;mso-wrap-distance-bottom:0;mso-position-horizontal:absolute;mso-position-horizontal-relative:text;mso-position-vertical:absolute;mso-position-vertical-relative:text;mso-width-percent:0;mso-height-percent:0;mso-width-relative:margin;mso-height-relative:margin" o:gfxdata="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" strokecolor="#4472c4 [3204]" strokeweight=".5pt">
+                <v:stroke endarrow="block" joinstyle="miter"/>
+              </v:shape>
+            </w:pict>
+          </mc:Fallback>
+        </mc:AlternateContent>
+      </w:r>
+      <w:r>
+        <w:rPr>
+          <w:noProof/>
+        </w:rPr>
+        <mc:AlternateContent>
+          <mc:Choice Requires="wps">
+            <w:drawing>
+              <wp:anchor distT="0" distB="0" distL="114300" distR="114300" simplePos="0" relativeHeight="251673600" behindDoc="0" locked="0" layoutInCell="1" allowOverlap="1" wp14:anchorId="7E0F6771" wp14:editId="30004C65">
+                <wp:simplePos x="0" y="0"/>
+                <wp:positionH relativeFrom="column">
+                  <wp:posOffset>482600</wp:posOffset>
+                </wp:positionH>
+                <wp:positionV relativeFrom="paragraph">
+                  <wp:posOffset>401320</wp:posOffset>
+                </wp:positionV>
+                <wp:extent cx="3765550" cy="419100"/>
+                <wp:effectExtent l="38100" t="0" r="25400" b="95250"/>
+                <wp:wrapNone/>
+                <wp:docPr id="15" name="Straight Arrow Connector 15"/>
+                <wp:cNvGraphicFramePr/>
+                <a:graphic xmlns:a="http://schemas.openxmlformats.org/drawingml/2006/main">
+                  <a:graphicData uri="http://schemas.microsoft.com/office/word/2010/wordprocessingShape">
+                    <wps:wsp>
+                      <wps:cNvCnPr/>
+                      <wps:spPr>
+                        <a:xfrm flipH="1">
+                          <a:off x="0" y="0"/>
+                          <a:ext cx="3765550" cy="419100"/>
+                        </a:xfrm>
+                        <a:prstGeom prst="straightConnector1">
+                          <a:avLst/>
+                        </a:prstGeom>
+                        <a:ln>
+                          <a:tailEnd type="triangle"/>
+                        </a:ln>
+                      </wps:spPr>
+                      <wps:style>
+                        <a:lnRef idx="1">
+                          <a:schemeClr val="accent1"/>
+                        </a:lnRef>
+                        <a:fillRef idx="0">
+                          <a:schemeClr val="accent1"/>
+                        </a:fillRef>
+                        <a:effectRef idx="0">
+                          <a:schemeClr val="accent1"/>
+                        </a:effectRef>
+                        <a:fontRef idx="minor">
+                          <a:schemeClr val="tx1"/>
+                        </a:fontRef>
+                      </wps:style>
+                      <wps:bodyPr/>
+                    </wps:wsp>
+                  </a:graphicData>
+                </a:graphic>
+                <wp14:sizeRelH relativeFrom="margin">
+                  <wp14:pctWidth>0</wp14:pctWidth>
+                </wp14:sizeRelH>
+                <wp14:sizeRelV relativeFrom="margin">
+                  <wp14:pctHeight>0</wp14:pctHeight>
+                </wp14:sizeRelV>
+              </wp:anchor>
+            </w:drawing>
+          </mc:Choice>
+          <mc:Fallback>
+            <w:pict>
+              <v:shape w14:anchorId="34DA129B" id="Straight Arrow Connector 15" o:spid="_x0000_s1026" type="#_x0000_t32" style="position:absolute;margin-left:38pt;margin-top:31.6pt;width:296.5pt;height:33pt;flip:x;z-index:251673600;visibility:visible;mso-wrap-style:square;mso-width-percent:0;mso-height-percent:0;mso-wrap-distance-left:9pt;mso-wrap-distance-top:0;mso-wrap-distance-right:9pt;mso-wrap-distance-bottom:0;mso-position-horizontal:absolute;mso-position-horizontal-relative:text;mso-position-vertical:absolute;mso-position-vertical-relative:text;mso-width-percent:0;mso-height-percent:0;mso-width-relative:margin;mso-height-relative:margin" o:gfxdata="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" strokecolor="#4472c4 [3204]" strokeweight=".5pt">
+                <v:stroke endarrow="block" joinstyle="miter"/>
+              </v:shape>
+            </w:pict>
+          </mc:Fallback>
+        </mc:AlternateContent>
+      </w:r>
+      <w:r>
+        <w:t>Global: (3)</w:t>
+      </w:r>
+    </w:p>
     <w:tbl>
       <w:tblPr>
-        <w:tblStyle w:val="a4"/>
+        <w:tblStyle w:val="TableGrid"/>
+        <w:tblW w:w="0" w:type="auto"/>
+        <w:tblLook w:val="04A0" w:firstRow="1" w:lastRow="0" w:firstColumn="1" w:lastColumn="0" w:noHBand="0" w:noVBand="1"/>
+      </w:tblPr>
+      <w:tblGrid>
+        <w:gridCol w:w="1078"/>
+        <w:gridCol w:w="1078"/>
+        <w:gridCol w:w="1079"/>
+        <w:gridCol w:w="1079"/>
+        <w:gridCol w:w="1079"/>
+        <w:gridCol w:w="1079"/>
+        <w:gridCol w:w="1079"/>
+        <w:gridCol w:w="1079"/>
+      </w:tblGrid>
+      <w:tr>
+        <w:tc>
+          <w:tcPr>
+            <w:tcW w:w="1078" w:type="dxa"/>
+          </w:tcPr>
+          <w:p>
+            <w:r>
+              <w:t>000</w:t>
+            </w:r>
+          </w:p>
+        </w:tc>
+        <w:tc>
+          <w:tcPr>
+            <w:tcW w:w="1078" w:type="dxa"/>
+          </w:tcPr>
+          <w:p>
+            <w:r>
+              <w:t>001</w:t>
+            </w:r>
+          </w:p>
+        </w:tc>
+        <w:tc>
+          <w:tcPr>
+            <w:tcW w:w="1079" w:type="dxa"/>
+          </w:tcPr>
+          <w:p>
+            <w:r>
+              <w:t>010</w:t>
+            </w:r>
+          </w:p>
+        </w:tc>
+        <w:tc>
+          <w:tcPr>
+            <w:tcW w:w="1079" w:type="dxa"/>
+          </w:tcPr>
+          <w:p>
+            <w:r>
+              <w:t>011</w:t>
+            </w:r>
+          </w:p>
+        </w:tc>
+        <w:tc>
+          <w:tcPr>
+            <w:tcW w:w="1079" w:type="dxa"/>
+          </w:tcPr>
+          <w:p>
+            <w:r>
+              <w:t>100</w:t>
+            </w:r>
+          </w:p>
+        </w:tc>
+        <w:tc>
+          <w:tcPr>
+            <w:tcW w:w="1079" w:type="dxa"/>
+          </w:tcPr>
+          <w:p>
+            <w:r>
+              <w:t>101</w:t>
+            </w:r>
+          </w:p>
+        </w:tc>
+        <w:tc>
+          <w:tcPr>
+            <w:tcW w:w="1079" w:type="dxa"/>
+          </w:tcPr>
+          <w:p>
+            <w:r>
+              <w:t>110</w:t>
+            </w:r>
+          </w:p>
+        </w:tc>
+        <w:tc>
+          <w:tcPr>
+            <w:tcW w:w="1079" w:type="dxa"/>
+          </w:tcPr>
+          <w:p>
+            <w:r>
+              <w:t>111</w:t>
+            </w:r>
+          </w:p>
+        </w:tc>
+      </w:tr>
+    </w:tbl>
+    <w:p>
+      <w:r>
+        <w:rPr>
+          <w:noProof/>
+        </w:rPr>
+        <mc:AlternateContent>
+          <mc:Choice Requires="wps">
+            <w:drawing>
+              <wp:anchor distT="0" distB="0" distL="114300" distR="114300" simplePos="0" relativeHeight="251661312" behindDoc="0" locked="0" layoutInCell="1" allowOverlap="1" wp14:anchorId="35AE0EF5" wp14:editId="718094DC">
+                <wp:simplePos x="0" y="0"/>
+                <wp:positionH relativeFrom="column">
+                  <wp:posOffset>355600</wp:posOffset>
+                </wp:positionH>
+                <wp:positionV relativeFrom="paragraph">
+                  <wp:posOffset>17780</wp:posOffset>
+                </wp:positionV>
+                <wp:extent cx="146050" cy="393700"/>
+                <wp:effectExtent l="0" t="0" r="63500" b="63500"/>
+                <wp:wrapNone/>
+                <wp:docPr id="9" name="Straight Arrow Connector 9"/>
+                <wp:cNvGraphicFramePr/>
+                <a:graphic xmlns:a="http://schemas.openxmlformats.org/drawingml/2006/main">
+                  <a:graphicData uri="http://schemas.microsoft.com/office/word/2010/wordprocessingShape">
+                    <wps:wsp>
+                      <wps:cNvCnPr/>
+                      <wps:spPr>
+                        <a:xfrm>
+                          <a:off x="0" y="0"/>
+                          <a:ext cx="146050" cy="393700"/>
+                        </a:xfrm>
+                        <a:prstGeom prst="straightConnector1">
+                          <a:avLst/>
+                        </a:prstGeom>
+                        <a:ln>
+                          <a:tailEnd type="triangle"/>
+                        </a:ln>
+                      </wps:spPr>
+                      <wps:style>
+                        <a:lnRef idx="1">
+                          <a:schemeClr val="accent1"/>
+                        </a:lnRef>
+                        <a:fillRef idx="0">
+                          <a:schemeClr val="accent1"/>
+                        </a:fillRef>
+                        <a:effectRef idx="0">
+                          <a:schemeClr val="accent1"/>
+                        </a:effectRef>
+                        <a:fontRef idx="minor">
+                          <a:schemeClr val="tx1"/>
+                        </a:fontRef>
+                      </wps:style>
+                      <wps:bodyPr/>
+                    </wps:wsp>
+                  </a:graphicData>
+                </a:graphic>
+                <wp14:sizeRelH relativeFrom="margin">
+                  <wp14:pctWidth>0</wp14:pctWidth>
+                </wp14:sizeRelH>
+                <wp14:sizeRelV relativeFrom="margin">
+                  <wp14:pctHeight>0</wp14:pctHeight>
+                </wp14:sizeRelV>
+              </wp:anchor>
+            </w:drawing>
+          </mc:Choice>
+          <mc:Fallback>
+            <w:pict>
+              <v:shape w14:anchorId="45130ED9" id="Straight Arrow Connector 9" o:spid="_x0000_s1026" type="#_x0000_t32" style="position:absolute;margin-left:28pt;margin-top:1.4pt;width:11.5pt;height:31pt;z-index:251661312;visibility:visible;mso-wrap-style:square;mso-width-percent:0;mso-height-percent:0;mso-wrap-distance-left:9pt;mso-wrap-distance-top:0;mso-wrap-distance-right:9pt;mso-wrap-distance-bottom:0;mso-position-horizontal:absolute;mso-position-horizontal-relative:text;mso-position-vertical:absolute;mso-position-vertical-relative:text;mso-width-percent:0;mso-height-percent:0;mso-width-relative:margin;mso-height-relative:margin" o:gfxdata="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" strokecolor="#4472c4 [3204]" strokeweight=".5pt">
+                <v:stroke endarrow="block" joinstyle="miter"/>
+              </v:shape>
+            </w:pict>
+          </mc:Fallback>
+        </mc:AlternateContent>
+      </w:r>
+      <w:r>
+        <w:rPr>
+          <w:noProof/>
+        </w:rPr>
+        <mc:AlternateContent>
+          <mc:Choice Requires="wps">
+            <w:drawing>
+              <wp:anchor distT="0" distB="0" distL="114300" distR="114300" simplePos="0" relativeHeight="251671552" behindDoc="0" locked="0" layoutInCell="1" allowOverlap="1" wp14:anchorId="54B3F383" wp14:editId="1691D7B6">
+                <wp:simplePos x="0" y="0"/>
+                <wp:positionH relativeFrom="column">
+                  <wp:posOffset>3289300</wp:posOffset>
+                </wp:positionH>
+                <wp:positionV relativeFrom="paragraph">
+                  <wp:posOffset>5080</wp:posOffset>
+                </wp:positionV>
+                <wp:extent cx="254000" cy="412750"/>
+                <wp:effectExtent l="38100" t="0" r="31750" b="63500"/>
+                <wp:wrapNone/>
+                <wp:docPr id="14" name="Straight Arrow Connector 14"/>
+                <wp:cNvGraphicFramePr/>
+                <a:graphic xmlns:a="http://schemas.openxmlformats.org/drawingml/2006/main">
+                  <a:graphicData uri="http://schemas.microsoft.com/office/word/2010/wordprocessingShape">
+                    <wps:wsp>
+                      <wps:cNvCnPr/>
+                      <wps:spPr>
+                        <a:xfrm flipH="1">
+                          <a:off x="0" y="0"/>
+                          <a:ext cx="254000" cy="412750"/>
+                        </a:xfrm>
+                        <a:prstGeom prst="straightConnector1">
+                          <a:avLst/>
+                        </a:prstGeom>
+                        <a:ln>
+                          <a:tailEnd type="triangle"/>
+                        </a:ln>
+                      </wps:spPr>
+                      <wps:style>
+                        <a:lnRef idx="1">
+                          <a:schemeClr val="accent1"/>
+                        </a:lnRef>
+                        <a:fillRef idx="0">
+                          <a:schemeClr val="accent1"/>
+                        </a:fillRef>
+                        <a:effectRef idx="0">
+                          <a:schemeClr val="accent1"/>
+                        </a:effectRef>
+                        <a:fontRef idx="minor">
+                          <a:schemeClr val="tx1"/>
+                        </a:fontRef>
+                      </wps:style>
+                      <wps:bodyPr/>
+                    </wps:wsp>
+                  </a:graphicData>
+                </a:graphic>
+                <wp14:sizeRelH relativeFrom="margin">
+                  <wp14:pctWidth>0</wp14:pctWidth>
+                </wp14:sizeRelH>
+                <wp14:sizeRelV relativeFrom="margin">
+                  <wp14:pctHeight>0</wp14:pctHeight>
+                </wp14:sizeRelV>
+              </wp:anchor>
+            </w:drawing>
+          </mc:Choice>
+          <mc:Fallback>
+            <w:pict>
+              <v:shape w14:anchorId="3B888D5E" id="Straight Arrow Connector 14" o:spid="_x0000_s1026" type="#_x0000_t32" style="position:absolute;margin-left:259pt;margin-top:.4pt;width:20pt;height:32.5pt;flip:x;z-index:251671552;visibility:visible;mso-wrap-style:square;mso-width-percent:0;mso-height-percent:0;mso-wrap-distance-left:9pt;mso-wrap-distance-top:0;mso-wrap-distance-right:9pt;mso-wrap-distance-bottom:0;mso-position-horizontal:absolute;mso-position-horizontal-relative:text;mso-position-vertical:absolute;mso-position-vertical-relative:text;mso-width-percent:0;mso-height-percent:0;mso-width-relative:margin;mso-height-relative:margin" o:gfxdata="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" strokecolor="#4472c4 [3204]" strokeweight=".5pt">
+                <v:stroke endarrow="block" joinstyle="miter"/>
+              </v:shape>
+            </w:pict>
+          </mc:Fallback>
+        </mc:AlternateContent>
+      </w:r>
+      <w:r>
+        <w:rPr>
+          <w:noProof/>
+        </w:rPr>
+        <mc:AlternateContent>
+          <mc:Choice Requires="wps">
+            <w:drawing>
+              <wp:anchor distT="0" distB="0" distL="114300" distR="114300" simplePos="0" relativeHeight="251665408" behindDoc="0" locked="0" layoutInCell="1" allowOverlap="1" wp14:anchorId="44CD655E" wp14:editId="16B69A06">
+                <wp:simplePos x="0" y="0"/>
+                <wp:positionH relativeFrom="column">
+                  <wp:posOffset>444500</wp:posOffset>
+                </wp:positionH>
+                <wp:positionV relativeFrom="paragraph">
+                  <wp:posOffset>11430</wp:posOffset>
+                </wp:positionV>
+                <wp:extent cx="1276350" cy="419100"/>
+                <wp:effectExtent l="38100" t="0" r="19050" b="76200"/>
+                <wp:wrapNone/>
+                <wp:docPr id="11" name="Straight Arrow Connector 11"/>
+                <wp:cNvGraphicFramePr/>
+                <a:graphic xmlns:a="http://schemas.openxmlformats.org/drawingml/2006/main">
+                  <a:graphicData uri="http://schemas.microsoft.com/office/word/2010/wordprocessingShape">
+                    <wps:wsp>
+                      <wps:cNvCnPr/>
+                      <wps:spPr>
+                        <a:xfrm flipH="1">
+                          <a:off x="0" y="0"/>
+                          <a:ext cx="1276350" cy="419100"/>
+                        </a:xfrm>
+                        <a:prstGeom prst="straightConnector1">
+                          <a:avLst/>
+                        </a:prstGeom>
+                        <a:ln>
+                          <a:tailEnd type="triangle"/>
+                        </a:ln>
+                      </wps:spPr>
+                      <wps:style>
+                        <a:lnRef idx="1">
+                          <a:schemeClr val="accent1"/>
+                        </a:lnRef>
+                        <a:fillRef idx="0">
+                          <a:schemeClr val="accent1"/>
+                        </a:fillRef>
+                        <a:effectRef idx="0">
+                          <a:schemeClr val="accent1"/>
+                        </a:effectRef>
+                        <a:fontRef idx="minor">
+                          <a:schemeClr val="tx1"/>
+                        </a:fontRef>
+                      </wps:style>
+                      <wps:bodyPr/>
+                    </wps:wsp>
+                  </a:graphicData>
+                </a:graphic>
+                <wp14:sizeRelH relativeFrom="margin">
+                  <wp14:pctWidth>0</wp14:pctWidth>
+                </wp14:sizeRelH>
+                <wp14:sizeRelV relativeFrom="margin">
+                  <wp14:pctHeight>0</wp14:pctHeight>
+                </wp14:sizeRelV>
+              </wp:anchor>
+            </w:drawing>
+          </mc:Choice>
+          <mc:Fallback>
+            <w:pict>
+              <v:shape w14:anchorId="0F6836C6" id="Straight Arrow Connector 11" o:spid="_x0000_s1026" type="#_x0000_t32" style="position:absolute;margin-left:35pt;margin-top:.9pt;width:100.5pt;height:33pt;flip:x;z-index:251665408;visibility:visible;mso-wrap-style:square;mso-width-percent:0;mso-height-percent:0;mso-wrap-distance-left:9pt;mso-wrap-distance-top:0;mso-wrap-distance-right:9pt;mso-wrap-distance-bottom:0;mso-position-horizontal:absolute;mso-position-horizontal-relative:text;mso-position-vertical:absolute;mso-position-vertical-relative:text;mso-width-percent:0;mso-height-percent:0;mso-width-relative:margin;mso-height-relative:margin" o:gfxdata="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" strokecolor="#4472c4 [3204]" strokeweight=".5pt">
+                <v:stroke endarrow="block" joinstyle="miter"/>
+              </v:shape>
+            </w:pict>
+          </mc:Fallback>
+        </mc:AlternateContent>
+      </w:r>
+      <w:r>
+        <w:rPr>
+          <w:noProof/>
+        </w:rPr>
+        <mc:AlternateContent>
+          <mc:Choice Requires="wps">
+            <w:drawing>
+              <wp:anchor distT="0" distB="0" distL="114300" distR="114300" simplePos="0" relativeHeight="251669504" behindDoc="0" locked="0" layoutInCell="1" allowOverlap="1" wp14:anchorId="54B3F383" wp14:editId="1691D7B6">
+                <wp:simplePos x="0" y="0"/>
+                <wp:positionH relativeFrom="margin">
+                  <wp:posOffset>438150</wp:posOffset>
+                </wp:positionH>
+                <wp:positionV relativeFrom="paragraph">
+                  <wp:posOffset>11430</wp:posOffset>
+                </wp:positionV>
+                <wp:extent cx="2432050" cy="393700"/>
+                <wp:effectExtent l="38100" t="0" r="25400" b="82550"/>
+                <wp:wrapNone/>
+                <wp:docPr id="13" name="Straight Arrow Connector 13"/>
+                <wp:cNvGraphicFramePr/>
+                <a:graphic xmlns:a="http://schemas.openxmlformats.org/drawingml/2006/main">
+                  <a:graphicData uri="http://schemas.microsoft.com/office/word/2010/wordprocessingShape">
+                    <wps:wsp>
+                      <wps:cNvCnPr/>
+                      <wps:spPr>
+                        <a:xfrm flipH="1">
+                          <a:off x="0" y="0"/>
+                          <a:ext cx="2432050" cy="393700"/>
+                        </a:xfrm>
+                        <a:prstGeom prst="straightConnector1">
+                          <a:avLst/>
+                        </a:prstGeom>
+                        <a:ln>
+                          <a:tailEnd type="triangle"/>
+                        </a:ln>
+                      </wps:spPr>
+                      <wps:style>
+                        <a:lnRef idx="1">
+                          <a:schemeClr val="accent1"/>
+                        </a:lnRef>
+                        <a:fillRef idx="0">
+                          <a:schemeClr val="accent1"/>
+                        </a:fillRef>
+                        <a:effectRef idx="0">
+                          <a:schemeClr val="accent1"/>
+                        </a:effectRef>
+                        <a:fontRef idx="minor">
+                          <a:schemeClr val="tx1"/>
+                        </a:fontRef>
+                      </wps:style>
+                      <wps:bodyPr/>
+                    </wps:wsp>
+                  </a:graphicData>
+                </a:graphic>
+                <wp14:sizeRelH relativeFrom="margin">
+                  <wp14:pctWidth>0</wp14:pctWidth>
+                </wp14:sizeRelH>
+                <wp14:sizeRelV relativeFrom="margin">
+                  <wp14:pctHeight>0</wp14:pctHeight>
+                </wp14:sizeRelV>
+              </wp:anchor>
+            </w:drawing>
+          </mc:Choice>
+          <mc:Fallback>
+            <w:pict>
+              <v:shape w14:anchorId="311C1772" id="Straight Arrow Connector 13" o:spid="_x0000_s1026" type="#_x0000_t32" style="position:absolute;margin-left:34.5pt;margin-top:.9pt;width:191.5pt;height:31pt;flip:x;z-index:251669504;visibility:visible;mso-wrap-style:square;mso-width-percent:0;mso-height-percent:0;mso-wrap-distance-left:9pt;mso-wrap-distance-top:0;mso-wrap-distance-right:9pt;mso-wrap-distance-bottom:0;mso-position-horizontal:absolute;mso-position-horizontal-relative:margin;mso-position-vertical:absolute;mso-position-vertical-relative:text;mso-width-percent:0;mso-height-percent:0;mso-width-relative:margin;mso-height-relative:margin" o:gfxdata="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" strokecolor="#4472c4 [3204]" strokeweight=".5pt">
+                <v:stroke endarrow="block" joinstyle="miter"/>
+                <w10:wrap anchorx="margin"/>
+              </v:shape>
+            </w:pict>
+          </mc:Fallback>
+        </mc:AlternateContent>
+      </w:r>
+      <w:r>
+        <w:rPr>
+          <w:noProof/>
+        </w:rPr>
+        <mc:AlternateContent>
+          <mc:Choice Requires="wps">
+            <w:drawing>
+              <wp:anchor distT="0" distB="0" distL="114300" distR="114300" simplePos="0" relativeHeight="251667456" behindDoc="0" locked="0" layoutInCell="1" allowOverlap="1" wp14:anchorId="4F51E5AF" wp14:editId="13E54B03">
+                <wp:simplePos x="0" y="0"/>
+                <wp:positionH relativeFrom="column">
+                  <wp:posOffset>2139950</wp:posOffset>
+                </wp:positionH>
+                <wp:positionV relativeFrom="paragraph">
+                  <wp:posOffset>11430</wp:posOffset>
+                </wp:positionV>
+                <wp:extent cx="241300" cy="381000"/>
+                <wp:effectExtent l="38100" t="0" r="25400" b="57150"/>
+                <wp:wrapNone/>
+                <wp:docPr id="12" name="Straight Arrow Connector 12"/>
+                <wp:cNvGraphicFramePr/>
+                <a:graphic xmlns:a="http://schemas.openxmlformats.org/drawingml/2006/main">
+                  <a:graphicData uri="http://schemas.microsoft.com/office/word/2010/wordprocessingShape">
+                    <wps:wsp>
+                      <wps:cNvCnPr/>
+                      <wps:spPr>
+                        <a:xfrm flipH="1">
+                          <a:off x="0" y="0"/>
+                          <a:ext cx="241300" cy="381000"/>
+                        </a:xfrm>
+                        <a:prstGeom prst="straightConnector1">
+                          <a:avLst/>
+                        </a:prstGeom>
+                        <a:ln>
+                          <a:tailEnd type="triangle"/>
+                        </a:ln>
+                      </wps:spPr>
+                      <wps:style>
+                        <a:lnRef idx="1">
+                          <a:schemeClr val="accent1"/>
+                        </a:lnRef>
+                        <a:fillRef idx="0">
+                          <a:schemeClr val="accent1"/>
+                        </a:fillRef>
+                        <a:effectRef idx="0">
+                          <a:schemeClr val="accent1"/>
+                        </a:effectRef>
+                        <a:fontRef idx="minor">
+                          <a:schemeClr val="tx1"/>
+                        </a:fontRef>
+                      </wps:style>
+                      <wps:bodyPr/>
+                    </wps:wsp>
+                  </a:graphicData>
+                </a:graphic>
+                <wp14:sizeRelH relativeFrom="margin">
+                  <wp14:pctWidth>0</wp14:pctWidth>
+                </wp14:sizeRelH>
+                <wp14:sizeRelV relativeFrom="margin">
+                  <wp14:pctHeight>0</wp14:pctHeight>
+                </wp14:sizeRelV>
+              </wp:anchor>
+            </w:drawing>
+          </mc:Choice>
+          <mc:Fallback>
+            <w:pict>
+              <v:shape w14:anchorId="2CCFA2A5" id="Straight Arrow Connector 12" o:spid="_x0000_s1026" type="#_x0000_t32" style="position:absolute;margin-left:168.5pt;margin-top:.9pt;width:19pt;height:30pt;flip:x;z-index:251667456;visibility:visible;mso-wrap-style:square;mso-width-percent:0;mso-height-percent:0;mso-wrap-distance-left:9pt;mso-wrap-distance-top:0;mso-wrap-distance-right:9pt;mso-wrap-distance-bottom:0;mso-position-horizontal:absolute;mso-position-horizontal-relative:text;mso-position-vertical:absolute;mso-position-vertical-relative:text;mso-width-percent:0;mso-height-percent:0;mso-width-relative:margin;mso-height-relative:margin" o:gfxdata="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" strokecolor="#4472c4 [3204]" strokeweight=".5pt">
+                <v:stroke endarrow="block" joinstyle="miter"/>
+              </v:shape>
+            </w:pict>
+          </mc:Fallback>
+        </mc:AlternateContent>
+      </w:r>
+      <w:r>
+        <w:rPr>
+          <w:noProof/>
+        </w:rPr>
+        <mc:AlternateContent>
+          <mc:Choice Requires="wps">
+            <w:drawing>
+              <wp:anchor distT="0" distB="0" distL="114300" distR="114300" simplePos="0" relativeHeight="251663360" behindDoc="0" locked="0" layoutInCell="1" allowOverlap="1" wp14:anchorId="3CACC88D" wp14:editId="4B969B0B">
+                <wp:simplePos x="0" y="0"/>
+                <wp:positionH relativeFrom="column">
+                  <wp:posOffset>939800</wp:posOffset>
+                </wp:positionH>
+                <wp:positionV relativeFrom="paragraph">
+                  <wp:posOffset>11430</wp:posOffset>
+                </wp:positionV>
+                <wp:extent cx="3175000" cy="393700"/>
+                <wp:effectExtent l="0" t="0" r="82550" b="82550"/>
+                <wp:wrapNone/>
+                <wp:docPr id="10" name="Straight Arrow Connector 10"/>
+                <wp:cNvGraphicFramePr/>
+                <a:graphic xmlns:a="http://schemas.openxmlformats.org/drawingml/2006/main">
+                  <a:graphicData uri="http://schemas.microsoft.com/office/word/2010/wordprocessingShape">
+                    <wps:wsp>
+                      <wps:cNvCnPr/>
+                      <wps:spPr>
+                        <a:xfrm>
+                          <a:off x="0" y="0"/>
+                          <a:ext cx="3175000" cy="393700"/>
+                        </a:xfrm>
+                        <a:prstGeom prst="straightConnector1">
+                          <a:avLst/>
+                        </a:prstGeom>
+                        <a:ln>
+                          <a:tailEnd type="triangle"/>
+                        </a:ln>
+                      </wps:spPr>
+                      <wps:style>
+                        <a:lnRef idx="1">
+                          <a:schemeClr val="accent1"/>
+                        </a:lnRef>
+                        <a:fillRef idx="0">
+                          <a:schemeClr val="accent1"/>
+                        </a:fillRef>
+                        <a:effectRef idx="0">
+                          <a:schemeClr val="accent1"/>
+                        </a:effectRef>
+                        <a:fontRef idx="minor">
+                          <a:schemeClr val="tx1"/>
+                        </a:fontRef>
+                      </wps:style>
+                      <wps:bodyPr/>
+                    </wps:wsp>
+                  </a:graphicData>
+                </a:graphic>
+                <wp14:sizeRelH relativeFrom="margin">
+                  <wp14:pctWidth>0</wp14:pctWidth>
+                </wp14:sizeRelH>
+                <wp14:sizeRelV relativeFrom="margin">
+                  <wp14:pctHeight>0</wp14:pctHeight>
+                </wp14:sizeRelV>
+              </wp:anchor>
+            </w:drawing>
+          </mc:Choice>
+          <mc:Fallback>
+            <w:pict>
+              <v:shape w14:anchorId="11EFC892" id="Straight Arrow Connector 10" o:spid="_x0000_s1026" type="#_x0000_t32" style="position:absolute;margin-left:74pt;margin-top:.9pt;width:250pt;height:31pt;z-index:251663360;visibility:visible;mso-wrap-style:square;mso-width-percent:0;mso-height-percent:0;mso-wrap-distance-left:9pt;mso-wrap-distance-top:0;mso-wrap-distance-right:9pt;mso-wrap-distance-bottom:0;mso-position-horizontal:absolute;mso-position-horizontal-relative:text;mso-position-vertical:absolute;mso-position-vertical-relative:text;mso-width-percent:0;mso-height-percent:0;mso-width-relative:margin;mso-height-relative:margin" o:gfxdata="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" strokecolor="#4472c4 [3204]" strokeweight=".5pt">
+                <v:stroke endarrow="block" joinstyle="miter"/>
+              </v:shape>
+            </w:pict>
+          </mc:Fallback>
+        </mc:AlternateContent>
+      </w:r>
+    </w:p>
+    <w:p>
+      <w:pPr>
+        <w:rPr>
+          <w:rFonts w:hint="eastAsia"/>
+        </w:rPr>
+      </w:pPr>
+    </w:p>
+    <w:tbl>
+      <w:tblPr>
+        <w:tblStyle w:val="TableGrid"/>
         <w:tblW w:w="0" w:type="auto"/>
         <w:tblLook w:val="04A0" w:firstRow="1" w:lastRow="0" w:firstColumn="1" w:lastColumn="0" w:noHBand="0" w:noVBand="1"/>
       </w:tblPr>
@@ -77,7 +763,6 @@
         <w:gridCol w:w="1438"/>
         <w:gridCol w:w="1438"/>
         <w:gridCol w:w="1439"/>
-        <w:gridCol w:w="1439"/>
       </w:tblGrid>
       <w:tr>
         <w:tc>
@@ -91,13 +776,7 @@
               </w:rPr>
             </w:pPr>
             <w:r>
-              <w:rPr>
-                <w:rFonts w:hint="eastAsia"/>
-              </w:rPr>
-              <w:t>0</w:t>
-            </w:r>
-            <w:r>
-              <w:t>00</w:t>
+              <w:t>0 (1)</w:t>
             </w:r>
           </w:p>
         </w:tc>
@@ -106,19 +785,8 @@
             <w:tcW w:w="1438" w:type="dxa"/>
           </w:tcPr>
           <w:p>
-            <w:pPr>
-              <w:rPr>
-                <w:rFonts w:hint="eastAsia"/>
-              </w:rPr>
-            </w:pPr>
-            <w:r>
-              <w:rPr>
-                <w:rFonts w:hint="eastAsia"/>
-              </w:rPr>
-              <w:t>0</w:t>
-            </w:r>
-            <w:r>
-              <w:t>01</w:t>
+            <w:r>
+              <w:t>111 (3)</w:t>
             </w:r>
           </w:p>
         </w:tc>
@@ -127,19 +795,8 @@
             <w:tcW w:w="1438" w:type="dxa"/>
           </w:tcPr>
           <w:p>
-            <w:pPr>
-              <w:rPr>
-                <w:rFonts w:hint="eastAsia"/>
-              </w:rPr>
-            </w:pPr>
-            <w:r>
-              <w:rPr>
-                <w:rFonts w:hint="eastAsia"/>
-              </w:rPr>
-              <w:t>0</w:t>
-            </w:r>
-            <w:r>
-              <w:t>1</w:t>
+            <w:r>
+              <w:t>011 (3)</w:t>
             </w:r>
           </w:p>
         </w:tc>
@@ -148,19 +805,8 @@
             <w:tcW w:w="1438" w:type="dxa"/>
           </w:tcPr>
           <w:p>
-            <w:pPr>
-              <w:rPr>
-                <w:rFonts w:hint="eastAsia"/>
-              </w:rPr>
-            </w:pPr>
-            <w:r>
-              <w:rPr>
-                <w:rFonts w:hint="eastAsia"/>
-              </w:rPr>
-              <w:t>1</w:t>
-            </w:r>
-            <w:r>
-              <w:t>00</w:t>
+            <w:r>
+              <w:t>101 (3)</w:t>
             </w:r>
           </w:p>
         </w:tc>
@@ -169,40 +815,8 @@
             <w:tcW w:w="1439" w:type="dxa"/>
           </w:tcPr>
           <w:p>
-            <w:pPr>
-              <w:rPr>
-                <w:rFonts w:hint="eastAsia"/>
-              </w:rPr>
-            </w:pPr>
-            <w:r>
-              <w:rPr>
-                <w:rFonts w:hint="eastAsia"/>
-              </w:rPr>
-              <w:t>1</w:t>
-            </w:r>
-            <w:r>
-              <w:t>01</w:t>
-            </w:r>
-          </w:p>
-        </w:tc>
-        <w:tc>
-          <w:tcPr>
-            <w:tcW w:w="1439" w:type="dxa"/>
-          </w:tcPr>
-          <w:p>
-            <w:pPr>
-              <w:rPr>
-                <w:rFonts w:hint="eastAsia"/>
-              </w:rPr>
-            </w:pPr>
-            <w:r>
-              <w:rPr>
-                <w:rFonts w:hint="eastAsia"/>
-              </w:rPr>
-              <w:t>1</w:t>
-            </w:r>
-            <w:r>
-              <w:t>1</w:t>
+            <w:r>
+              <w:t>001 (3)</w:t>
             </w:r>
           </w:p>
         </w:tc>
@@ -217,33 +831,20 @@
           </w:tcPr>
           <w:p>
             <w:r>
-              <w:rPr>
-                <w:rFonts w:hint="eastAsia"/>
-              </w:rPr>
-              <w:t>0</w:t>
-            </w:r>
-            <w:r>
-              <w:t>0010 = 2</w:t>
-            </w:r>
-          </w:p>
-          <w:p>
-            <w:r>
-              <w:rPr>
-                <w:rFonts w:hint="eastAsia"/>
-              </w:rPr>
-              <w:t>0</w:t>
-            </w:r>
-            <w:r>
-              <w:t>0011 = 3</w:t>
-            </w:r>
-          </w:p>
-          <w:p>
-            <w:pPr>
-              <w:rPr>
-                <w:rFonts w:hint="eastAsia"/>
-              </w:rPr>
-            </w:pPr>
-          </w:p>
+              <w:t>2 = 10</w:t>
+            </w:r>
+          </w:p>
+          <w:p>
+            <w:r>
+              <w:t>19 = 10100</w:t>
+            </w:r>
+          </w:p>
+          <w:p>
+            <w:r>
+              <w:t>4 = 100</w:t>
+            </w:r>
+          </w:p>
+          <w:p/>
         </w:tc>
         <w:tc>
           <w:tcPr>
@@ -251,40 +852,17 @@
           </w:tcPr>
           <w:p>
             <w:r>
-              <w:rPr>
-                <w:rFonts w:hint="eastAsia"/>
-              </w:rPr>
-              <w:t>0</w:t>
-            </w:r>
-            <w:r>
-              <w:t>0101 = 5</w:t>
-            </w:r>
-          </w:p>
-          <w:p>
-            <w:r>
-              <w:rPr>
-                <w:rFonts w:hint="eastAsia"/>
-              </w:rPr>
-              <w:t>0</w:t>
-            </w:r>
-            <w:r>
-              <w:t>0111 = 7</w:t>
-            </w:r>
-          </w:p>
-          <w:p>
-            <w:pPr>
-              <w:rPr>
-                <w:rFonts w:hint="eastAsia"/>
-              </w:rPr>
-            </w:pPr>
-            <w:r>
-              <w:rPr>
-                <w:rFonts w:hint="eastAsia"/>
-              </w:rPr>
-              <w:t>0</w:t>
-            </w:r>
-            <w:r>
-              <w:t>0100 = 4</w:t>
+              <w:t>31 = 11111</w:t>
+            </w:r>
+          </w:p>
+          <w:p>
+            <w:r>
+              <w:t>7 = 111</w:t>
+            </w:r>
+          </w:p>
+          <w:p>
+            <w:r>
+              <w:t>23 = 10111</w:t>
             </w:r>
           </w:p>
         </w:tc>
@@ -294,40 +872,17 @@
           </w:tcPr>
           <w:p>
             <w:r>
-              <w:rPr>
-                <w:rFonts w:hint="eastAsia"/>
-              </w:rPr>
-              <w:t>0</w:t>
-            </w:r>
-            <w:r>
-              <w:t>1011 = 11</w:t>
-            </w:r>
-          </w:p>
-          <w:p>
-            <w:r>
-              <w:rPr>
-                <w:rFonts w:hint="eastAsia"/>
-              </w:rPr>
-              <w:t>0</w:t>
-            </w:r>
-            <w:r>
-              <w:t>1001 = 9</w:t>
-            </w:r>
-          </w:p>
-          <w:p>
-            <w:pPr>
-              <w:rPr>
-                <w:rFonts w:hint="eastAsia"/>
-              </w:rPr>
-            </w:pPr>
-            <w:r>
-              <w:rPr>
-                <w:rFonts w:hint="eastAsia"/>
-              </w:rPr>
-              <w:t>0</w:t>
-            </w:r>
-            <w:r>
-              <w:t>1101 = 13</w:t>
+              <w:t>11 = 1011</w:t>
+            </w:r>
+          </w:p>
+          <w:p>
+            <w:r>
+              <w:t>3 = 011</w:t>
+            </w:r>
+          </w:p>
+          <w:p>
+            <w:r>
+              <w:t>19 = 10011</w:t>
             </w:r>
           </w:p>
         </w:tc>
@@ -337,29 +892,12 @@
           </w:tcPr>
           <w:p>
             <w:r>
-              <w:rPr>
-                <w:rFonts w:hint="eastAsia"/>
-              </w:rPr>
-              <w:t>1</w:t>
-            </w:r>
-            <w:r>
-              <w:t>0001 = 17</w:t>
-            </w:r>
-          </w:p>
-          <w:p>
-            <w:pPr>
-              <w:rPr>
-                <w:rFonts w:hint="eastAsia"/>
-              </w:rPr>
-            </w:pPr>
-            <w:r>
-              <w:rPr>
-                <w:rFonts w:hint="eastAsia"/>
-              </w:rPr>
-              <w:t>1</w:t>
-            </w:r>
-            <w:r>
-              <w:t>0011 = 19</w:t>
+              <w:t>29 = 11101</w:t>
+            </w:r>
+          </w:p>
+          <w:p>
+            <w:r>
+              <w:t>5 = 101</w:t>
             </w:r>
           </w:p>
         </w:tc>
@@ -369,88 +907,47 @@
           </w:tcPr>
           <w:p>
             <w:r>
-              <w:rPr>
-                <w:rFonts w:hint="eastAsia"/>
-              </w:rPr>
-              <w:t>1</w:t>
-            </w:r>
-            <w:r>
-              <w:t>0100 = 20</w:t>
-            </w:r>
-          </w:p>
-          <w:p>
-            <w:pPr>
-              <w:rPr>
-                <w:rFonts w:hint="eastAsia"/>
-              </w:rPr>
-            </w:pPr>
-            <w:r>
-              <w:rPr>
-                <w:rFonts w:hint="eastAsia"/>
-              </w:rPr>
-              <w:t>1</w:t>
-            </w:r>
-            <w:r>
-              <w:t>0111 = 23</w:t>
-            </w:r>
-          </w:p>
-        </w:tc>
-        <w:tc>
-          <w:tcPr>
-            <w:tcW w:w="1439" w:type="dxa"/>
-          </w:tcPr>
-          <w:p>
-            <w:r>
-              <w:rPr>
-                <w:rFonts w:hint="eastAsia"/>
-              </w:rPr>
-              <w:t>1</w:t>
-            </w:r>
-            <w:r>
-              <w:t>1101 = 29</w:t>
-            </w:r>
-          </w:p>
-          <w:p>
-            <w:r>
-              <w:rPr>
-                <w:rFonts w:hint="eastAsia"/>
-              </w:rPr>
-              <w:t>1</w:t>
-            </w:r>
-            <w:r>
-              <w:t>1111 = 31</w:t>
-            </w:r>
-          </w:p>
-          <w:p>
-            <w:pPr>
-              <w:rPr>
-                <w:rFonts w:hint="eastAsia"/>
-              </w:rPr>
-            </w:pPr>
-            <w:r>
-              <w:rPr>
-                <w:rFonts w:hint="eastAsia"/>
-              </w:rPr>
-              <w:t>1</w:t>
-            </w:r>
-            <w:r>
-              <w:t>1001 = 25</w:t>
-            </w:r>
-          </w:p>
+              <w:t>9 = 1001</w:t>
+            </w:r>
+          </w:p>
+          <w:p>
+            <w:r>
+              <w:t>17 = 10001</w:t>
+            </w:r>
+          </w:p>
+          <w:p>
+            <w:r>
+              <w:t>25 = 11001</w:t>
+            </w:r>
+          </w:p>
+          <w:p/>
         </w:tc>
       </w:tr>
     </w:tbl>
     <w:p/>
-    <w:p/>
     <w:p>
       <w:pPr>
-        <w:rPr>
-          <w:rFonts w:hint="eastAsia"/>
-        </w:rPr>
+        <w:pStyle w:val="ListParagraph"/>
+        <w:numPr>
+          <w:ilvl w:val="0"/>
+          <w:numId w:val="1"/>
+        </w:numPr>
+        <w:ind w:firstLineChars="0"/>
+      </w:pPr>
+      <w:r>
+        <w:t>B+ tree</w:t>
+      </w:r>
+    </w:p>
+    <w:p>
+      <w:pPr>
+        <w:pStyle w:val="ListParagraph"/>
+        <w:ind w:left="360" w:firstLineChars="0" w:firstLine="0"/>
       </w:pPr>
       <w:bookmarkStart w:id="0" w:name="_GoBack"/>
       <w:bookmarkEnd w:id="0"/>
     </w:p>
+    <w:p/>
+    <w:p/>
     <w:sectPr>
       <w:pgSz w:w="12240" w:h="15840"/>
       <w:pgMar w:top="1440" w:right="1800" w:bottom="1440" w:left="1800" w:header="720" w:footer="720" w:gutter="0"/>
@@ -572,7 +1069,7 @@
     </w:rPrDefault>
     <w:pPrDefault/>
   </w:docDefaults>
-  <w:latentStyles w:defLockedState="0" w:defUIPriority="99" w:defSemiHidden="0" w:defUnhideWhenUsed="0" w:defQFormat="0" w:count="376">
+  <w:latentStyles w:defLockedState="0" w:defUIPriority="99" w:defSemiHidden="0" w:defUnhideWhenUsed="0" w:defQFormat="0" w:count="375">
     <w:lsdException w:name="Normal" w:uiPriority="0" w:qFormat="1"/>
     <w:lsdException w:name="heading 1" w:uiPriority="9" w:qFormat="1"/>
     <w:lsdException w:name="heading 2" w:semiHidden="1" w:uiPriority="9" w:unhideWhenUsed="1" w:qFormat="1"/>
@@ -948,9 +1445,8 @@
     <w:lsdException w:name="Smart Hyperlink" w:semiHidden="1" w:unhideWhenUsed="1"/>
     <w:lsdException w:name="Hashtag" w:semiHidden="1" w:unhideWhenUsed="1"/>
     <w:lsdException w:name="Unresolved Mention" w:semiHidden="1" w:unhideWhenUsed="1"/>
-    <w:lsdException w:name="Smart Link" w:semiHidden="1" w:unhideWhenUsed="1"/>
   </w:latentStyles>
-  <w:style w:type="paragraph" w:default="1" w:styleId="a">
+  <w:style w:type="paragraph" w:default="1" w:styleId="Normal">
     <w:name w:val="Normal"/>
     <w:qFormat/>
     <w:pPr>
@@ -958,13 +1454,12 @@
       <w:jc w:val="both"/>
     </w:pPr>
   </w:style>
-  <w:style w:type="character" w:default="1" w:styleId="a0">
+  <w:style w:type="character" w:default="1" w:styleId="DefaultParagraphFont">
     <w:name w:val="Default Paragraph Font"/>
     <w:uiPriority w:val="1"/>
-    <w:semiHidden/>
     <w:unhideWhenUsed/>
   </w:style>
-  <w:style w:type="table" w:default="1" w:styleId="a1">
+  <w:style w:type="table" w:default="1" w:styleId="TableNormal">
     <w:name w:val="Normal Table"/>
     <w:uiPriority w:val="99"/>
     <w:semiHidden/>
@@ -979,15 +1474,15 @@
       </w:tblCellMar>
     </w:tblPr>
   </w:style>
-  <w:style w:type="numbering" w:default="1" w:styleId="a2">
+  <w:style w:type="numbering" w:default="1" w:styleId="NoList">
     <w:name w:val="No List"/>
     <w:uiPriority w:val="99"/>
     <w:semiHidden/>
     <w:unhideWhenUsed/>
   </w:style>
-  <w:style w:type="paragraph" w:styleId="a3">
+  <w:style w:type="paragraph" w:styleId="ListParagraph">
     <w:name w:val="List Paragraph"/>
-    <w:basedOn w:val="a"/>
+    <w:basedOn w:val="Normal"/>
     <w:uiPriority w:val="34"/>
     <w:qFormat/>
     <w:rsid w:val="007142F8"/>
@@ -995,9 +1490,9 @@
       <w:ind w:firstLineChars="200" w:firstLine="420"/>
     </w:pPr>
   </w:style>
-  <w:style w:type="table" w:styleId="a4">
+  <w:style w:type="table" w:styleId="TableGrid">
     <w:name w:val="Table Grid"/>
-    <w:basedOn w:val="a1"/>
+    <w:basedOn w:val="TableNormal"/>
     <w:uiPriority w:val="39"/>
     <w:rsid w:val="007142F8"/>
     <w:tblPr>

</xml_diff>

<commit_message>
completed hw8.2, modified gitignore
</commit_message>
<xml_diff>
--- a/group_hw8.docx
+++ b/group_hw8.docx
@@ -744,13 +744,7 @@
         </mc:AlternateContent>
       </w:r>
     </w:p>
-    <w:p>
-      <w:pPr>
-        <w:rPr>
-          <w:rFonts w:hint="eastAsia"/>
-        </w:rPr>
-      </w:pPr>
-    </w:p>
+    <w:p/>
     <w:tbl>
       <w:tblPr>
         <w:tblStyle w:val="TableGrid"/>
@@ -770,11 +764,6 @@
             <w:tcW w:w="1438" w:type="dxa"/>
           </w:tcPr>
           <w:p>
-            <w:pPr>
-              <w:rPr>
-                <w:rFonts w:hint="eastAsia"/>
-              </w:rPr>
-            </w:pPr>
             <w:r>
               <w:t>0 (1)</w:t>
             </w:r>
@@ -943,11 +932,985 @@
         <w:pStyle w:val="ListParagraph"/>
         <w:ind w:left="360" w:firstLineChars="0" w:firstLine="0"/>
       </w:pPr>
+      <w:r>
+        <w:rPr>
+          <w:noProof/>
+        </w:rPr>
+        <mc:AlternateContent>
+          <mc:Choice Requires="wps">
+            <w:drawing>
+              <wp:anchor distT="0" distB="0" distL="114300" distR="114300" simplePos="0" relativeHeight="251680768" behindDoc="0" locked="0" layoutInCell="1" allowOverlap="1" wp14:anchorId="159B49EE" wp14:editId="016FE723">
+                <wp:simplePos x="0" y="0"/>
+                <wp:positionH relativeFrom="column">
+                  <wp:posOffset>3194050</wp:posOffset>
+                </wp:positionH>
+                <wp:positionV relativeFrom="paragraph">
+                  <wp:posOffset>450850</wp:posOffset>
+                </wp:positionV>
+                <wp:extent cx="1371600" cy="374650"/>
+                <wp:effectExtent l="0" t="0" r="57150" b="82550"/>
+                <wp:wrapNone/>
+                <wp:docPr id="3" name="Straight Arrow Connector 3"/>
+                <wp:cNvGraphicFramePr/>
+                <a:graphic xmlns:a="http://schemas.openxmlformats.org/drawingml/2006/main">
+                  <a:graphicData uri="http://schemas.microsoft.com/office/word/2010/wordprocessingShape">
+                    <wps:wsp>
+                      <wps:cNvCnPr/>
+                      <wps:spPr>
+                        <a:xfrm>
+                          <a:off x="0" y="0"/>
+                          <a:ext cx="1371600" cy="374650"/>
+                        </a:xfrm>
+                        <a:prstGeom prst="straightConnector1">
+                          <a:avLst/>
+                        </a:prstGeom>
+                        <a:ln>
+                          <a:tailEnd type="triangle"/>
+                        </a:ln>
+                      </wps:spPr>
+                      <wps:style>
+                        <a:lnRef idx="1">
+                          <a:schemeClr val="accent1"/>
+                        </a:lnRef>
+                        <a:fillRef idx="0">
+                          <a:schemeClr val="accent1"/>
+                        </a:fillRef>
+                        <a:effectRef idx="0">
+                          <a:schemeClr val="accent1"/>
+                        </a:effectRef>
+                        <a:fontRef idx="minor">
+                          <a:schemeClr val="tx1"/>
+                        </a:fontRef>
+                      </wps:style>
+                      <wps:bodyPr/>
+                    </wps:wsp>
+                  </a:graphicData>
+                </a:graphic>
+                <wp14:sizeRelH relativeFrom="margin">
+                  <wp14:pctWidth>0</wp14:pctWidth>
+                </wp14:sizeRelH>
+                <wp14:sizeRelV relativeFrom="margin">
+                  <wp14:pctHeight>0</wp14:pctHeight>
+                </wp14:sizeRelV>
+              </wp:anchor>
+            </w:drawing>
+          </mc:Choice>
+          <mc:Fallback>
+            <w:pict>
+              <v:shapetype w14:anchorId="3C3A482B" id="_x0000_t32" coordsize="21600,21600" o:spt="32" o:oned="t" path="m,l21600,21600e" filled="f">
+                <v:path arrowok="t" fillok="f" o:connecttype="none"/>
+                <o:lock v:ext="edit" shapetype="t"/>
+              </v:shapetype>
+              <v:shape id="Straight Arrow Connector 3" o:spid="_x0000_s1026" type="#_x0000_t32" style="position:absolute;margin-left:251.5pt;margin-top:35.5pt;width:108pt;height:29.5pt;z-index:251680768;visibility:visible;mso-wrap-style:square;mso-width-percent:0;mso-height-percent:0;mso-wrap-distance-left:9pt;mso-wrap-distance-top:0;mso-wrap-distance-right:9pt;mso-wrap-distance-bottom:0;mso-position-horizontal:absolute;mso-position-horizontal-relative:text;mso-position-vertical:absolute;mso-position-vertical-relative:text;mso-width-percent:0;mso-height-percent:0;mso-width-relative:margin;mso-height-relative:margin" o:gfxdata="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" strokecolor="#4472c4 [3204]" strokeweight=".5pt">
+                <v:stroke endarrow="block" joinstyle="miter"/>
+              </v:shape>
+            </w:pict>
+          </mc:Fallback>
+        </mc:AlternateContent>
+      </w:r>
+      <w:r>
+        <w:rPr>
+          <w:noProof/>
+        </w:rPr>
+        <mc:AlternateContent>
+          <mc:Choice Requires="wps">
+            <w:drawing>
+              <wp:anchor distT="0" distB="0" distL="114300" distR="114300" simplePos="0" relativeHeight="251676672" behindDoc="0" locked="0" layoutInCell="1" allowOverlap="1">
+                <wp:simplePos x="0" y="0"/>
+                <wp:positionH relativeFrom="column">
+                  <wp:posOffset>685800</wp:posOffset>
+                </wp:positionH>
+                <wp:positionV relativeFrom="paragraph">
+                  <wp:posOffset>463550</wp:posOffset>
+                </wp:positionV>
+                <wp:extent cx="1701800" cy="406400"/>
+                <wp:effectExtent l="38100" t="0" r="12700" b="69850"/>
+                <wp:wrapNone/>
+                <wp:docPr id="1" name="Straight Arrow Connector 1"/>
+                <wp:cNvGraphicFramePr/>
+                <a:graphic xmlns:a="http://schemas.openxmlformats.org/drawingml/2006/main">
+                  <a:graphicData uri="http://schemas.microsoft.com/office/word/2010/wordprocessingShape">
+                    <wps:wsp>
+                      <wps:cNvCnPr/>
+                      <wps:spPr>
+                        <a:xfrm flipH="1">
+                          <a:off x="0" y="0"/>
+                          <a:ext cx="1701800" cy="406400"/>
+                        </a:xfrm>
+                        <a:prstGeom prst="straightConnector1">
+                          <a:avLst/>
+                        </a:prstGeom>
+                        <a:ln>
+                          <a:tailEnd type="triangle"/>
+                        </a:ln>
+                      </wps:spPr>
+                      <wps:style>
+                        <a:lnRef idx="1">
+                          <a:schemeClr val="accent1"/>
+                        </a:lnRef>
+                        <a:fillRef idx="0">
+                          <a:schemeClr val="accent1"/>
+                        </a:fillRef>
+                        <a:effectRef idx="0">
+                          <a:schemeClr val="accent1"/>
+                        </a:effectRef>
+                        <a:fontRef idx="minor">
+                          <a:schemeClr val="tx1"/>
+                        </a:fontRef>
+                      </wps:style>
+                      <wps:bodyPr/>
+                    </wps:wsp>
+                  </a:graphicData>
+                </a:graphic>
+              </wp:anchor>
+            </w:drawing>
+          </mc:Choice>
+          <mc:Fallback>
+            <w:pict>
+              <v:shape w14:anchorId="5EC2F319" id="Straight Arrow Connector 1" o:spid="_x0000_s1026" type="#_x0000_t32" style="position:absolute;margin-left:54pt;margin-top:36.5pt;width:134pt;height:32pt;flip:x;z-index:251676672;visibility:visible;mso-wrap-style:square;mso-wrap-distance-left:9pt;mso-wrap-distance-top:0;mso-wrap-distance-right:9pt;mso-wrap-distance-bottom:0;mso-position-horizontal:absolute;mso-position-horizontal-relative:text;mso-position-vertical:absolute;mso-position-vertical-relative:text" o:gfxdata="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" strokecolor="#4472c4 [3204]" strokeweight=".5pt">
+                <v:stroke endarrow="block" joinstyle="miter"/>
+              </v:shape>
+            </w:pict>
+          </mc:Fallback>
+        </mc:AlternateContent>
+      </w:r>
+    </w:p>
+    <w:tbl>
+      <w:tblPr>
+        <w:tblW w:w="0" w:type="auto"/>
+        <w:tblInd w:w="3760" w:type="dxa"/>
+        <w:tblBorders>
+          <w:top w:val="single" w:sz="8" w:space="0" w:color="A3A3A3"/>
+          <w:left w:val="single" w:sz="8" w:space="0" w:color="A3A3A3"/>
+          <w:bottom w:val="single" w:sz="8" w:space="0" w:color="A3A3A3"/>
+          <w:right w:val="single" w:sz="8" w:space="0" w:color="A3A3A3"/>
+        </w:tblBorders>
+        <w:tblCellMar>
+          <w:left w:w="0" w:type="dxa"/>
+          <w:right w:w="0" w:type="dxa"/>
+        </w:tblCellMar>
+        <w:tblLook w:val="04A0" w:firstRow="1" w:lastRow="0" w:firstColumn="1" w:lastColumn="0" w:noHBand="0" w:noVBand="1"/>
+        <w:tblCaption w:val=""/>
+        <w:tblDescription w:val=""/>
+      </w:tblPr>
+      <w:tblGrid>
+        <w:gridCol w:w="659"/>
+        <w:gridCol w:w="659"/>
+        <w:gridCol w:w="659"/>
+        <w:gridCol w:w="494"/>
+      </w:tblGrid>
+      <w:tr>
+        <w:trPr>
+          <w:trHeight w:val="251"/>
+        </w:trPr>
+        <w:tc>
+          <w:tcPr>
+            <w:tcW w:w="659" w:type="dxa"/>
+            <w:tcBorders>
+              <w:top w:val="single" w:sz="8" w:space="0" w:color="A3A3A3"/>
+              <w:left w:val="single" w:sz="8" w:space="0" w:color="A3A3A3"/>
+              <w:bottom w:val="single" w:sz="8" w:space="0" w:color="A3A3A3"/>
+              <w:right w:val="single" w:sz="8" w:space="0" w:color="A3A3A3"/>
+            </w:tcBorders>
+            <w:tcMar>
+              <w:top w:w="40" w:type="dxa"/>
+              <w:left w:w="60" w:type="dxa"/>
+              <w:bottom w:w="40" w:type="dxa"/>
+              <w:right w:w="60" w:type="dxa"/>
+            </w:tcMar>
+            <w:hideMark/>
+          </w:tcPr>
+          <w:p>
+            <w:pPr>
+              <w:widowControl/>
+              <w:jc w:val="left"/>
+              <w:rPr>
+                <w:rFonts w:ascii="Calibri" w:eastAsia="Times New Roman" w:hAnsi="Calibri" w:cs="Calibri"/>
+                <w:kern w:val="0"/>
+                <w:sz w:val="22"/>
+                <w:szCs w:val="22"/>
+              </w:rPr>
+            </w:pPr>
+            <w:r>
+              <w:rPr>
+                <w:rFonts w:ascii="Calibri" w:eastAsia="Times New Roman" w:hAnsi="Calibri" w:cs="Calibri"/>
+                <w:kern w:val="0"/>
+                <w:sz w:val="22"/>
+                <w:szCs w:val="22"/>
+              </w:rPr>
+              <w:t>7</w:t>
+            </w:r>
+          </w:p>
+        </w:tc>
+        <w:tc>
+          <w:tcPr>
+            <w:tcW w:w="659" w:type="dxa"/>
+            <w:tcBorders>
+              <w:top w:val="single" w:sz="8" w:space="0" w:color="A3A3A3"/>
+              <w:left w:val="single" w:sz="8" w:space="0" w:color="A3A3A3"/>
+              <w:bottom w:val="single" w:sz="8" w:space="0" w:color="A3A3A3"/>
+              <w:right w:val="single" w:sz="8" w:space="0" w:color="A3A3A3"/>
+            </w:tcBorders>
+            <w:tcMar>
+              <w:top w:w="40" w:type="dxa"/>
+              <w:left w:w="60" w:type="dxa"/>
+              <w:bottom w:w="40" w:type="dxa"/>
+              <w:right w:w="60" w:type="dxa"/>
+            </w:tcMar>
+            <w:hideMark/>
+          </w:tcPr>
+          <w:p>
+            <w:pPr>
+              <w:widowControl/>
+              <w:jc w:val="left"/>
+              <w:rPr>
+                <w:rFonts w:ascii="Calibri" w:eastAsia="Times New Roman" w:hAnsi="Calibri" w:cs="Calibri"/>
+                <w:kern w:val="0"/>
+                <w:sz w:val="22"/>
+                <w:szCs w:val="22"/>
+              </w:rPr>
+            </w:pPr>
+            <w:r>
+              <w:rPr>
+                <w:rFonts w:ascii="Calibri" w:eastAsia="Times New Roman" w:hAnsi="Calibri" w:cs="Calibri"/>
+                <w:kern w:val="0"/>
+                <w:sz w:val="22"/>
+                <w:szCs w:val="22"/>
+              </w:rPr>
+              <w:t>15</w:t>
+            </w:r>
+          </w:p>
+        </w:tc>
+        <w:tc>
+          <w:tcPr>
+            <w:tcW w:w="659" w:type="dxa"/>
+            <w:tcBorders>
+              <w:top w:val="single" w:sz="8" w:space="0" w:color="A3A3A3"/>
+              <w:left w:val="single" w:sz="8" w:space="0" w:color="A3A3A3"/>
+              <w:bottom w:val="single" w:sz="8" w:space="0" w:color="A3A3A3"/>
+              <w:right w:val="single" w:sz="8" w:space="0" w:color="A3A3A3"/>
+            </w:tcBorders>
+            <w:tcMar>
+              <w:top w:w="40" w:type="dxa"/>
+              <w:left w:w="60" w:type="dxa"/>
+              <w:bottom w:w="40" w:type="dxa"/>
+              <w:right w:w="60" w:type="dxa"/>
+            </w:tcMar>
+            <w:hideMark/>
+          </w:tcPr>
+          <w:p>
+            <w:pPr>
+              <w:widowControl/>
+              <w:jc w:val="left"/>
+              <w:rPr>
+                <w:rFonts w:ascii="Calibri" w:eastAsia="Times New Roman" w:hAnsi="Calibri" w:cs="Calibri"/>
+                <w:kern w:val="0"/>
+                <w:sz w:val="22"/>
+                <w:szCs w:val="22"/>
+              </w:rPr>
+            </w:pPr>
+            <w:r>
+              <w:rPr>
+                <w:rFonts w:ascii="Calibri" w:eastAsia="Times New Roman" w:hAnsi="Calibri" w:cs="Calibri"/>
+                <w:kern w:val="0"/>
+                <w:sz w:val="22"/>
+                <w:szCs w:val="22"/>
+              </w:rPr>
+              <w:t> </w:t>
+            </w:r>
+          </w:p>
+        </w:tc>
+        <w:tc>
+          <w:tcPr>
+            <w:tcW w:w="494" w:type="dxa"/>
+            <w:tcBorders>
+              <w:top w:val="single" w:sz="8" w:space="0" w:color="A3A3A3"/>
+              <w:left w:val="single" w:sz="8" w:space="0" w:color="A3A3A3"/>
+              <w:bottom w:val="single" w:sz="8" w:space="0" w:color="A3A3A3"/>
+              <w:right w:val="single" w:sz="8" w:space="0" w:color="A3A3A3"/>
+            </w:tcBorders>
+            <w:tcMar>
+              <w:top w:w="40" w:type="dxa"/>
+              <w:left w:w="60" w:type="dxa"/>
+              <w:bottom w:w="40" w:type="dxa"/>
+              <w:right w:w="60" w:type="dxa"/>
+            </w:tcMar>
+            <w:hideMark/>
+          </w:tcPr>
+          <w:p>
+            <w:pPr>
+              <w:widowControl/>
+              <w:jc w:val="left"/>
+              <w:rPr>
+                <w:rFonts w:ascii="Calibri" w:eastAsia="Times New Roman" w:hAnsi="Calibri" w:cs="Calibri"/>
+                <w:kern w:val="0"/>
+                <w:sz w:val="22"/>
+                <w:szCs w:val="22"/>
+              </w:rPr>
+            </w:pPr>
+            <w:r>
+              <w:rPr>
+                <w:rFonts w:ascii="Calibri" w:eastAsia="Times New Roman" w:hAnsi="Calibri" w:cs="Calibri"/>
+                <w:kern w:val="0"/>
+                <w:sz w:val="22"/>
+                <w:szCs w:val="22"/>
+              </w:rPr>
+              <w:t> </w:t>
+            </w:r>
+          </w:p>
+        </w:tc>
+      </w:tr>
+    </w:tbl>
+    <w:p>
+      <w:r>
+        <w:rPr>
+          <w:noProof/>
+        </w:rPr>
+        <mc:AlternateContent>
+          <mc:Choice Requires="wps">
+            <w:drawing>
+              <wp:anchor distT="0" distB="0" distL="114300" distR="114300" simplePos="0" relativeHeight="251678720" behindDoc="0" locked="0" layoutInCell="1" allowOverlap="1" wp14:anchorId="3EEBB41B" wp14:editId="73693D35">
+                <wp:simplePos x="0" y="0"/>
+                <wp:positionH relativeFrom="column">
+                  <wp:posOffset>2819400</wp:posOffset>
+                </wp:positionH>
+                <wp:positionV relativeFrom="paragraph">
+                  <wp:posOffset>10160</wp:posOffset>
+                </wp:positionV>
+                <wp:extent cx="107950" cy="444500"/>
+                <wp:effectExtent l="0" t="0" r="63500" b="50800"/>
+                <wp:wrapNone/>
+                <wp:docPr id="2" name="Straight Arrow Connector 2"/>
+                <wp:cNvGraphicFramePr/>
+                <a:graphic xmlns:a="http://schemas.openxmlformats.org/drawingml/2006/main">
+                  <a:graphicData uri="http://schemas.microsoft.com/office/word/2010/wordprocessingShape">
+                    <wps:wsp>
+                      <wps:cNvCnPr/>
+                      <wps:spPr>
+                        <a:xfrm>
+                          <a:off x="0" y="0"/>
+                          <a:ext cx="107950" cy="444500"/>
+                        </a:xfrm>
+                        <a:prstGeom prst="straightConnector1">
+                          <a:avLst/>
+                        </a:prstGeom>
+                        <a:ln>
+                          <a:tailEnd type="triangle"/>
+                        </a:ln>
+                      </wps:spPr>
+                      <wps:style>
+                        <a:lnRef idx="1">
+                          <a:schemeClr val="accent1"/>
+                        </a:lnRef>
+                        <a:fillRef idx="0">
+                          <a:schemeClr val="accent1"/>
+                        </a:fillRef>
+                        <a:effectRef idx="0">
+                          <a:schemeClr val="accent1"/>
+                        </a:effectRef>
+                        <a:fontRef idx="minor">
+                          <a:schemeClr val="tx1"/>
+                        </a:fontRef>
+                      </wps:style>
+                      <wps:bodyPr/>
+                    </wps:wsp>
+                  </a:graphicData>
+                </a:graphic>
+                <wp14:sizeRelH relativeFrom="margin">
+                  <wp14:pctWidth>0</wp14:pctWidth>
+                </wp14:sizeRelH>
+                <wp14:sizeRelV relativeFrom="margin">
+                  <wp14:pctHeight>0</wp14:pctHeight>
+                </wp14:sizeRelV>
+              </wp:anchor>
+            </w:drawing>
+          </mc:Choice>
+          <mc:Fallback>
+            <w:pict>
+              <v:shape w14:anchorId="107DA33B" id="Straight Arrow Connector 2" o:spid="_x0000_s1026" type="#_x0000_t32" style="position:absolute;margin-left:222pt;margin-top:.8pt;width:8.5pt;height:35pt;z-index:251678720;visibility:visible;mso-wrap-style:square;mso-width-percent:0;mso-height-percent:0;mso-wrap-distance-left:9pt;mso-wrap-distance-top:0;mso-wrap-distance-right:9pt;mso-wrap-distance-bottom:0;mso-position-horizontal:absolute;mso-position-horizontal-relative:text;mso-position-vertical:absolute;mso-position-vertical-relative:text;mso-width-percent:0;mso-height-percent:0;mso-width-relative:margin;mso-height-relative:margin" o:gfxdata="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" strokecolor="#4472c4 [3204]" strokeweight=".5pt">
+                <v:stroke endarrow="block" joinstyle="miter"/>
+              </v:shape>
+            </w:pict>
+          </mc:Fallback>
+        </mc:AlternateContent>
+      </w:r>
+    </w:p>
+    <w:tbl>
+      <w:tblPr>
+        <w:tblpPr w:leftFromText="180" w:rightFromText="180" w:vertAnchor="text" w:horzAnchor="page" w:tblpX="8951" w:tblpY="206"/>
+        <w:tblW w:w="0" w:type="auto"/>
+        <w:tblBorders>
+          <w:top w:val="single" w:sz="8" w:space="0" w:color="A3A3A3"/>
+          <w:left w:val="single" w:sz="8" w:space="0" w:color="A3A3A3"/>
+          <w:bottom w:val="single" w:sz="8" w:space="0" w:color="A3A3A3"/>
+          <w:right w:val="single" w:sz="8" w:space="0" w:color="A3A3A3"/>
+        </w:tblBorders>
+        <w:tblCellMar>
+          <w:left w:w="0" w:type="dxa"/>
+          <w:right w:w="0" w:type="dxa"/>
+        </w:tblCellMar>
+        <w:tblLook w:val="04A0" w:firstRow="1" w:lastRow="0" w:firstColumn="1" w:lastColumn="0" w:noHBand="0" w:noVBand="1"/>
+        <w:tblCaption w:val=""/>
+        <w:tblDescription w:val=""/>
+      </w:tblPr>
+      <w:tblGrid>
+        <w:gridCol w:w="662"/>
+        <w:gridCol w:w="662"/>
+        <w:gridCol w:w="662"/>
+        <w:gridCol w:w="496"/>
+      </w:tblGrid>
+      <w:tr>
+        <w:trPr>
+          <w:trHeight w:val="221"/>
+        </w:trPr>
+        <w:tc>
+          <w:tcPr>
+            <w:tcW w:w="662" w:type="dxa"/>
+            <w:tcBorders>
+              <w:top w:val="single" w:sz="8" w:space="0" w:color="A3A3A3"/>
+              <w:left w:val="single" w:sz="8" w:space="0" w:color="A3A3A3"/>
+              <w:bottom w:val="single" w:sz="8" w:space="0" w:color="A3A3A3"/>
+              <w:right w:val="single" w:sz="8" w:space="0" w:color="A3A3A3"/>
+            </w:tcBorders>
+            <w:tcMar>
+              <w:top w:w="40" w:type="dxa"/>
+              <w:left w:w="60" w:type="dxa"/>
+              <w:bottom w:w="40" w:type="dxa"/>
+              <w:right w:w="60" w:type="dxa"/>
+            </w:tcMar>
+            <w:hideMark/>
+          </w:tcPr>
+          <w:p>
+            <w:pPr>
+              <w:widowControl/>
+              <w:jc w:val="left"/>
+              <w:rPr>
+                <w:rFonts w:ascii="Calibri" w:eastAsia="Times New Roman" w:hAnsi="Calibri" w:cs="Calibri"/>
+                <w:kern w:val="0"/>
+                <w:sz w:val="22"/>
+                <w:szCs w:val="22"/>
+              </w:rPr>
+            </w:pPr>
+            <w:r>
+              <w:rPr>
+                <w:rFonts w:ascii="Calibri" w:eastAsia="Times New Roman" w:hAnsi="Calibri" w:cs="Calibri"/>
+                <w:kern w:val="0"/>
+                <w:sz w:val="22"/>
+                <w:szCs w:val="22"/>
+              </w:rPr>
+              <w:t>17</w:t>
+            </w:r>
+          </w:p>
+        </w:tc>
+        <w:tc>
+          <w:tcPr>
+            <w:tcW w:w="662" w:type="dxa"/>
+            <w:tcBorders>
+              <w:top w:val="single" w:sz="8" w:space="0" w:color="A3A3A3"/>
+              <w:left w:val="single" w:sz="8" w:space="0" w:color="A3A3A3"/>
+              <w:bottom w:val="single" w:sz="8" w:space="0" w:color="A3A3A3"/>
+              <w:right w:val="single" w:sz="8" w:space="0" w:color="A3A3A3"/>
+            </w:tcBorders>
+            <w:tcMar>
+              <w:top w:w="40" w:type="dxa"/>
+              <w:left w:w="60" w:type="dxa"/>
+              <w:bottom w:w="40" w:type="dxa"/>
+              <w:right w:w="60" w:type="dxa"/>
+            </w:tcMar>
+            <w:hideMark/>
+          </w:tcPr>
+          <w:p>
+            <w:pPr>
+              <w:widowControl/>
+              <w:jc w:val="left"/>
+              <w:rPr>
+                <w:rFonts w:ascii="Calibri" w:eastAsia="Times New Roman" w:hAnsi="Calibri" w:cs="Calibri"/>
+                <w:kern w:val="0"/>
+                <w:sz w:val="22"/>
+                <w:szCs w:val="22"/>
+              </w:rPr>
+            </w:pPr>
+            <w:r>
+              <w:rPr>
+                <w:rFonts w:ascii="Calibri" w:eastAsia="Times New Roman" w:hAnsi="Calibri" w:cs="Calibri"/>
+                <w:kern w:val="0"/>
+                <w:sz w:val="22"/>
+                <w:szCs w:val="22"/>
+              </w:rPr>
+              <w:t>19</w:t>
+            </w:r>
+          </w:p>
+        </w:tc>
+        <w:tc>
+          <w:tcPr>
+            <w:tcW w:w="662" w:type="dxa"/>
+            <w:tcBorders>
+              <w:top w:val="single" w:sz="8" w:space="0" w:color="A3A3A3"/>
+              <w:left w:val="single" w:sz="8" w:space="0" w:color="A3A3A3"/>
+              <w:bottom w:val="single" w:sz="8" w:space="0" w:color="A3A3A3"/>
+              <w:right w:val="single" w:sz="8" w:space="0" w:color="A3A3A3"/>
+            </w:tcBorders>
+            <w:tcMar>
+              <w:top w:w="40" w:type="dxa"/>
+              <w:left w:w="60" w:type="dxa"/>
+              <w:bottom w:w="40" w:type="dxa"/>
+              <w:right w:w="60" w:type="dxa"/>
+            </w:tcMar>
+            <w:hideMark/>
+          </w:tcPr>
+          <w:p>
+            <w:pPr>
+              <w:widowControl/>
+              <w:jc w:val="left"/>
+              <w:rPr>
+                <w:rFonts w:ascii="Calibri" w:eastAsia="Times New Roman" w:hAnsi="Calibri" w:cs="Calibri"/>
+                <w:kern w:val="0"/>
+                <w:sz w:val="22"/>
+                <w:szCs w:val="22"/>
+              </w:rPr>
+            </w:pPr>
+            <w:r>
+              <w:rPr>
+                <w:rFonts w:ascii="Calibri" w:eastAsia="Times New Roman" w:hAnsi="Calibri" w:cs="Calibri"/>
+                <w:kern w:val="0"/>
+                <w:sz w:val="22"/>
+                <w:szCs w:val="22"/>
+              </w:rPr>
+              <w:t>20</w:t>
+            </w:r>
+          </w:p>
+        </w:tc>
+        <w:tc>
+          <w:tcPr>
+            <w:tcW w:w="496" w:type="dxa"/>
+            <w:tcBorders>
+              <w:top w:val="single" w:sz="8" w:space="0" w:color="A3A3A3"/>
+              <w:left w:val="single" w:sz="8" w:space="0" w:color="A3A3A3"/>
+              <w:bottom w:val="single" w:sz="8" w:space="0" w:color="A3A3A3"/>
+              <w:right w:val="single" w:sz="8" w:space="0" w:color="A3A3A3"/>
+            </w:tcBorders>
+            <w:tcMar>
+              <w:top w:w="40" w:type="dxa"/>
+              <w:left w:w="60" w:type="dxa"/>
+              <w:bottom w:w="40" w:type="dxa"/>
+              <w:right w:w="60" w:type="dxa"/>
+            </w:tcMar>
+            <w:hideMark/>
+          </w:tcPr>
+          <w:p>
+            <w:pPr>
+              <w:widowControl/>
+              <w:jc w:val="left"/>
+              <w:rPr>
+                <w:rFonts w:ascii="Calibri" w:eastAsia="Times New Roman" w:hAnsi="Calibri" w:cs="Calibri"/>
+                <w:kern w:val="0"/>
+                <w:sz w:val="22"/>
+                <w:szCs w:val="22"/>
+              </w:rPr>
+            </w:pPr>
+            <w:r>
+              <w:rPr>
+                <w:rFonts w:ascii="Calibri" w:eastAsia="Times New Roman" w:hAnsi="Calibri" w:cs="Calibri"/>
+                <w:kern w:val="0"/>
+                <w:sz w:val="22"/>
+                <w:szCs w:val="22"/>
+              </w:rPr>
+              <w:t>29</w:t>
+            </w:r>
+          </w:p>
+        </w:tc>
+      </w:tr>
+    </w:tbl>
+    <w:p/>
+    <w:tbl>
+      <w:tblPr>
+        <w:tblW w:w="0" w:type="auto"/>
+        <w:tblBorders>
+          <w:top w:val="single" w:sz="8" w:space="0" w:color="A3A3A3"/>
+          <w:left w:val="single" w:sz="8" w:space="0" w:color="A3A3A3"/>
+          <w:bottom w:val="single" w:sz="8" w:space="0" w:color="A3A3A3"/>
+          <w:right w:val="single" w:sz="8" w:space="0" w:color="A3A3A3"/>
+        </w:tblBorders>
+        <w:tblCellMar>
+          <w:left w:w="0" w:type="dxa"/>
+          <w:right w:w="0" w:type="dxa"/>
+        </w:tblCellMar>
+        <w:tblLook w:val="04A0" w:firstRow="1" w:lastRow="0" w:firstColumn="1" w:lastColumn="0" w:noHBand="0" w:noVBand="1"/>
+        <w:tblCaption w:val=""/>
+        <w:tblDescription w:val=""/>
+      </w:tblPr>
+      <w:tblGrid>
+        <w:gridCol w:w="662"/>
+        <w:gridCol w:w="662"/>
+        <w:gridCol w:w="662"/>
+        <w:gridCol w:w="496"/>
+      </w:tblGrid>
+      <w:tr>
+        <w:trPr>
+          <w:trHeight w:val="191"/>
+        </w:trPr>
+        <w:tc>
+          <w:tcPr>
+            <w:tcW w:w="662" w:type="dxa"/>
+            <w:tcBorders>
+              <w:top w:val="single" w:sz="8" w:space="0" w:color="A3A3A3"/>
+              <w:left w:val="single" w:sz="8" w:space="0" w:color="A3A3A3"/>
+              <w:bottom w:val="single" w:sz="8" w:space="0" w:color="A3A3A3"/>
+              <w:right w:val="single" w:sz="8" w:space="0" w:color="A3A3A3"/>
+            </w:tcBorders>
+            <w:tcMar>
+              <w:top w:w="40" w:type="dxa"/>
+              <w:left w:w="60" w:type="dxa"/>
+              <w:bottom w:w="40" w:type="dxa"/>
+              <w:right w:w="60" w:type="dxa"/>
+            </w:tcMar>
+            <w:hideMark/>
+          </w:tcPr>
+          <w:p>
+            <w:pPr>
+              <w:widowControl/>
+              <w:jc w:val="left"/>
+              <w:rPr>
+                <w:rFonts w:ascii="Calibri" w:eastAsia="Times New Roman" w:hAnsi="Calibri" w:cs="Calibri"/>
+                <w:kern w:val="0"/>
+                <w:sz w:val="22"/>
+                <w:szCs w:val="22"/>
+              </w:rPr>
+            </w:pPr>
+            <w:r>
+              <w:rPr>
+                <w:rFonts w:ascii="Calibri" w:eastAsia="Times New Roman" w:hAnsi="Calibri" w:cs="Calibri"/>
+                <w:kern w:val="0"/>
+                <w:sz w:val="22"/>
+                <w:szCs w:val="22"/>
+              </w:rPr>
+              <w:t>2</w:t>
+            </w:r>
+          </w:p>
+        </w:tc>
+        <w:tc>
+          <w:tcPr>
+            <w:tcW w:w="662" w:type="dxa"/>
+            <w:tcBorders>
+              <w:top w:val="single" w:sz="8" w:space="0" w:color="A3A3A3"/>
+              <w:left w:val="single" w:sz="8" w:space="0" w:color="A3A3A3"/>
+              <w:bottom w:val="single" w:sz="8" w:space="0" w:color="A3A3A3"/>
+              <w:right w:val="single" w:sz="8" w:space="0" w:color="A3A3A3"/>
+            </w:tcBorders>
+            <w:tcMar>
+              <w:top w:w="40" w:type="dxa"/>
+              <w:left w:w="60" w:type="dxa"/>
+              <w:bottom w:w="40" w:type="dxa"/>
+              <w:right w:w="60" w:type="dxa"/>
+            </w:tcMar>
+            <w:hideMark/>
+          </w:tcPr>
+          <w:p>
+            <w:pPr>
+              <w:widowControl/>
+              <w:jc w:val="left"/>
+              <w:rPr>
+                <w:rFonts w:ascii="Calibri" w:eastAsia="Times New Roman" w:hAnsi="Calibri" w:cs="Calibri"/>
+                <w:kern w:val="0"/>
+                <w:sz w:val="22"/>
+                <w:szCs w:val="22"/>
+              </w:rPr>
+            </w:pPr>
+            <w:r>
+              <w:rPr>
+                <w:rFonts w:ascii="Calibri" w:eastAsia="Times New Roman" w:hAnsi="Calibri" w:cs="Calibri"/>
+                <w:kern w:val="0"/>
+                <w:sz w:val="22"/>
+                <w:szCs w:val="22"/>
+              </w:rPr>
+              <w:t>3</w:t>
+            </w:r>
+          </w:p>
+        </w:tc>
+        <w:tc>
+          <w:tcPr>
+            <w:tcW w:w="662" w:type="dxa"/>
+            <w:tcBorders>
+              <w:top w:val="single" w:sz="8" w:space="0" w:color="A3A3A3"/>
+              <w:left w:val="single" w:sz="8" w:space="0" w:color="A3A3A3"/>
+              <w:bottom w:val="single" w:sz="8" w:space="0" w:color="A3A3A3"/>
+              <w:right w:val="single" w:sz="8" w:space="0" w:color="A3A3A3"/>
+            </w:tcBorders>
+            <w:tcMar>
+              <w:top w:w="40" w:type="dxa"/>
+              <w:left w:w="60" w:type="dxa"/>
+              <w:bottom w:w="40" w:type="dxa"/>
+              <w:right w:w="60" w:type="dxa"/>
+            </w:tcMar>
+            <w:hideMark/>
+          </w:tcPr>
+          <w:p>
+            <w:pPr>
+              <w:widowControl/>
+              <w:jc w:val="left"/>
+              <w:rPr>
+                <w:rFonts w:ascii="Calibri" w:eastAsia="Times New Roman" w:hAnsi="Calibri" w:cs="Calibri"/>
+                <w:kern w:val="0"/>
+                <w:sz w:val="22"/>
+                <w:szCs w:val="22"/>
+              </w:rPr>
+            </w:pPr>
+            <w:r>
+              <w:rPr>
+                <w:rFonts w:ascii="Calibri" w:eastAsia="Times New Roman" w:hAnsi="Calibri" w:cs="Calibri"/>
+                <w:kern w:val="0"/>
+                <w:sz w:val="22"/>
+                <w:szCs w:val="22"/>
+              </w:rPr>
+              <w:t>5</w:t>
+            </w:r>
+          </w:p>
+        </w:tc>
+        <w:tc>
+          <w:tcPr>
+            <w:tcW w:w="496" w:type="dxa"/>
+            <w:tcBorders>
+              <w:top w:val="single" w:sz="8" w:space="0" w:color="A3A3A3"/>
+              <w:left w:val="single" w:sz="8" w:space="0" w:color="A3A3A3"/>
+              <w:bottom w:val="single" w:sz="8" w:space="0" w:color="A3A3A3"/>
+              <w:right w:val="single" w:sz="8" w:space="0" w:color="A3A3A3"/>
+            </w:tcBorders>
+            <w:tcMar>
+              <w:top w:w="40" w:type="dxa"/>
+              <w:left w:w="60" w:type="dxa"/>
+              <w:bottom w:w="40" w:type="dxa"/>
+              <w:right w:w="60" w:type="dxa"/>
+            </w:tcMar>
+            <w:hideMark/>
+          </w:tcPr>
+          <w:p>
+            <w:pPr>
+              <w:widowControl/>
+              <w:jc w:val="left"/>
+              <w:rPr>
+                <w:rFonts w:ascii="Calibri" w:eastAsia="Times New Roman" w:hAnsi="Calibri" w:cs="Calibri"/>
+                <w:kern w:val="0"/>
+                <w:sz w:val="22"/>
+                <w:szCs w:val="22"/>
+              </w:rPr>
+            </w:pPr>
+            <w:r>
+              <w:rPr>
+                <w:rFonts w:ascii="Calibri" w:eastAsia="Times New Roman" w:hAnsi="Calibri" w:cs="Calibri"/>
+                <w:kern w:val="0"/>
+                <w:sz w:val="22"/>
+                <w:szCs w:val="22"/>
+              </w:rPr>
+              <w:t> </w:t>
+            </w:r>
+          </w:p>
+        </w:tc>
+      </w:tr>
+    </w:tbl>
+    <w:tbl>
+      <w:tblPr>
+        <w:tblpPr w:leftFromText="180" w:rightFromText="180" w:vertAnchor="text" w:horzAnchor="page" w:tblpX="5451" w:tblpY="-348"/>
+        <w:tblW w:w="0" w:type="auto"/>
+        <w:tblBorders>
+          <w:top w:val="single" w:sz="8" w:space="0" w:color="A3A3A3"/>
+          <w:left w:val="single" w:sz="8" w:space="0" w:color="A3A3A3"/>
+          <w:bottom w:val="single" w:sz="8" w:space="0" w:color="A3A3A3"/>
+          <w:right w:val="single" w:sz="8" w:space="0" w:color="A3A3A3"/>
+        </w:tblBorders>
+        <w:tblCellMar>
+          <w:left w:w="0" w:type="dxa"/>
+          <w:right w:w="0" w:type="dxa"/>
+        </w:tblCellMar>
+        <w:tblLook w:val="04A0" w:firstRow="1" w:lastRow="0" w:firstColumn="1" w:lastColumn="0" w:noHBand="0" w:noVBand="1"/>
+        <w:tblCaption w:val=""/>
+        <w:tblDescription w:val=""/>
+      </w:tblPr>
+      <w:tblGrid>
+        <w:gridCol w:w="632"/>
+        <w:gridCol w:w="632"/>
+        <w:gridCol w:w="632"/>
+        <w:gridCol w:w="474"/>
+      </w:tblGrid>
+      <w:tr>
+        <w:trPr>
+          <w:trHeight w:val="191"/>
+        </w:trPr>
+        <w:tc>
+          <w:tcPr>
+            <w:tcW w:w="632" w:type="dxa"/>
+            <w:tcBorders>
+              <w:top w:val="single" w:sz="8" w:space="0" w:color="A3A3A3"/>
+              <w:left w:val="single" w:sz="8" w:space="0" w:color="A3A3A3"/>
+              <w:bottom w:val="single" w:sz="8" w:space="0" w:color="A3A3A3"/>
+              <w:right w:val="single" w:sz="8" w:space="0" w:color="A3A3A3"/>
+            </w:tcBorders>
+            <w:tcMar>
+              <w:top w:w="40" w:type="dxa"/>
+              <w:left w:w="60" w:type="dxa"/>
+              <w:bottom w:w="40" w:type="dxa"/>
+              <w:right w:w="60" w:type="dxa"/>
+            </w:tcMar>
+            <w:hideMark/>
+          </w:tcPr>
+          <w:p>
+            <w:pPr>
+              <w:widowControl/>
+              <w:jc w:val="left"/>
+              <w:rPr>
+                <w:rFonts w:ascii="Calibri" w:eastAsia="Times New Roman" w:hAnsi="Calibri" w:cs="Calibri"/>
+                <w:kern w:val="0"/>
+                <w:sz w:val="22"/>
+                <w:szCs w:val="22"/>
+              </w:rPr>
+            </w:pPr>
+            <w:r>
+              <w:rPr>
+                <w:rFonts w:ascii="Calibri" w:eastAsia="Times New Roman" w:hAnsi="Calibri" w:cs="Calibri"/>
+                <w:kern w:val="0"/>
+                <w:sz w:val="22"/>
+                <w:szCs w:val="22"/>
+              </w:rPr>
+              <w:t xml:space="preserve"> </w:t>
+            </w:r>
+            <w:r>
+              <w:rPr>
+                <w:rFonts w:ascii="Calibri" w:eastAsia="Times New Roman" w:hAnsi="Calibri" w:cs="Calibri"/>
+                <w:kern w:val="0"/>
+                <w:sz w:val="22"/>
+                <w:szCs w:val="22"/>
+              </w:rPr>
+              <w:t>7</w:t>
+            </w:r>
+          </w:p>
+        </w:tc>
+        <w:tc>
+          <w:tcPr>
+            <w:tcW w:w="632" w:type="dxa"/>
+            <w:tcBorders>
+              <w:top w:val="single" w:sz="8" w:space="0" w:color="A3A3A3"/>
+              <w:left w:val="single" w:sz="8" w:space="0" w:color="A3A3A3"/>
+              <w:bottom w:val="single" w:sz="8" w:space="0" w:color="A3A3A3"/>
+              <w:right w:val="single" w:sz="8" w:space="0" w:color="A3A3A3"/>
+            </w:tcBorders>
+            <w:tcMar>
+              <w:top w:w="40" w:type="dxa"/>
+              <w:left w:w="60" w:type="dxa"/>
+              <w:bottom w:w="40" w:type="dxa"/>
+              <w:right w:w="60" w:type="dxa"/>
+            </w:tcMar>
+            <w:hideMark/>
+          </w:tcPr>
+          <w:p>
+            <w:pPr>
+              <w:widowControl/>
+              <w:jc w:val="left"/>
+              <w:rPr>
+                <w:rFonts w:ascii="Calibri" w:eastAsia="Times New Roman" w:hAnsi="Calibri" w:cs="Calibri"/>
+                <w:kern w:val="0"/>
+                <w:sz w:val="22"/>
+                <w:szCs w:val="22"/>
+              </w:rPr>
+            </w:pPr>
+            <w:r>
+              <w:rPr>
+                <w:rFonts w:ascii="Calibri" w:eastAsia="Times New Roman" w:hAnsi="Calibri" w:cs="Calibri"/>
+                <w:kern w:val="0"/>
+                <w:sz w:val="22"/>
+                <w:szCs w:val="22"/>
+              </w:rPr>
+              <w:t>8</w:t>
+            </w:r>
+          </w:p>
+        </w:tc>
+        <w:tc>
+          <w:tcPr>
+            <w:tcW w:w="632" w:type="dxa"/>
+            <w:tcBorders>
+              <w:top w:val="single" w:sz="8" w:space="0" w:color="A3A3A3"/>
+              <w:left w:val="single" w:sz="8" w:space="0" w:color="A3A3A3"/>
+              <w:bottom w:val="single" w:sz="8" w:space="0" w:color="A3A3A3"/>
+              <w:right w:val="single" w:sz="8" w:space="0" w:color="A3A3A3"/>
+            </w:tcBorders>
+            <w:tcMar>
+              <w:top w:w="40" w:type="dxa"/>
+              <w:left w:w="60" w:type="dxa"/>
+              <w:bottom w:w="40" w:type="dxa"/>
+              <w:right w:w="60" w:type="dxa"/>
+            </w:tcMar>
+            <w:hideMark/>
+          </w:tcPr>
+          <w:p>
+            <w:pPr>
+              <w:widowControl/>
+              <w:jc w:val="left"/>
+              <w:rPr>
+                <w:rFonts w:ascii="Calibri" w:eastAsia="Times New Roman" w:hAnsi="Calibri" w:cs="Calibri"/>
+                <w:kern w:val="0"/>
+                <w:sz w:val="22"/>
+                <w:szCs w:val="22"/>
+              </w:rPr>
+            </w:pPr>
+            <w:r>
+              <w:rPr>
+                <w:rFonts w:ascii="Calibri" w:eastAsia="Times New Roman" w:hAnsi="Calibri" w:cs="Calibri"/>
+                <w:kern w:val="0"/>
+                <w:sz w:val="22"/>
+                <w:szCs w:val="22"/>
+              </w:rPr>
+              <w:t>11</w:t>
+            </w:r>
+          </w:p>
+        </w:tc>
+        <w:tc>
+          <w:tcPr>
+            <w:tcW w:w="474" w:type="dxa"/>
+            <w:tcBorders>
+              <w:top w:val="single" w:sz="8" w:space="0" w:color="A3A3A3"/>
+              <w:left w:val="single" w:sz="8" w:space="0" w:color="A3A3A3"/>
+              <w:bottom w:val="single" w:sz="8" w:space="0" w:color="A3A3A3"/>
+              <w:right w:val="single" w:sz="8" w:space="0" w:color="A3A3A3"/>
+            </w:tcBorders>
+            <w:tcMar>
+              <w:top w:w="40" w:type="dxa"/>
+              <w:left w:w="60" w:type="dxa"/>
+              <w:bottom w:w="40" w:type="dxa"/>
+              <w:right w:w="60" w:type="dxa"/>
+            </w:tcMar>
+            <w:hideMark/>
+          </w:tcPr>
+          <w:p>
+            <w:pPr>
+              <w:widowControl/>
+              <w:jc w:val="left"/>
+              <w:rPr>
+                <w:rFonts w:ascii="Calibri" w:eastAsia="Times New Roman" w:hAnsi="Calibri" w:cs="Calibri"/>
+                <w:kern w:val="0"/>
+                <w:sz w:val="22"/>
+                <w:szCs w:val="22"/>
+              </w:rPr>
+            </w:pPr>
+            <w:r>
+              <w:rPr>
+                <w:rFonts w:ascii="Calibri" w:eastAsia="Times New Roman" w:hAnsi="Calibri" w:cs="Calibri"/>
+                <w:kern w:val="0"/>
+                <w:sz w:val="22"/>
+                <w:szCs w:val="22"/>
+              </w:rPr>
+              <w:t> </w:t>
+            </w:r>
+          </w:p>
+        </w:tc>
+      </w:tr>
+    </w:tbl>
+    <w:p>
+      <w:r>
+        <w:t xml:space="preserve">  </w:t>
+      </w:r>
+    </w:p>
+    <w:p>
       <w:bookmarkStart w:id="0" w:name="_GoBack"/>
       <w:bookmarkEnd w:id="0"/>
     </w:p>
-    <w:p/>
-    <w:p/>
     <w:sectPr>
       <w:pgSz w:w="12240" w:h="15840"/>
       <w:pgMar w:top="1440" w:right="1800" w:bottom="1440" w:left="1800" w:header="720" w:footer="720" w:gutter="0"/>
@@ -1457,6 +2420,7 @@
   <w:style w:type="character" w:default="1" w:styleId="DefaultParagraphFont">
     <w:name w:val="Default Paragraph Font"/>
     <w:uiPriority w:val="1"/>
+    <w:semiHidden/>
     <w:unhideWhenUsed/>
   </w:style>
   <w:style w:type="table" w:default="1" w:styleId="TableNormal">
@@ -1505,6 +2469,24 @@
         <w:insideV w:val="single" w:sz="4" w:space="0" w:color="auto"/>
       </w:tblBorders>
     </w:tblPr>
+  </w:style>
+  <w:style w:type="paragraph" w:styleId="NormalWeb">
+    <w:name w:val="Normal (Web)"/>
+    <w:basedOn w:val="Normal"/>
+    <w:uiPriority w:val="99"/>
+    <w:semiHidden/>
+    <w:unhideWhenUsed/>
+    <w:rsid w:val="00A42FB7"/>
+    <w:pPr>
+      <w:widowControl/>
+      <w:spacing w:before="100" w:beforeAutospacing="1" w:after="100" w:afterAutospacing="1"/>
+      <w:jc w:val="left"/>
+    </w:pPr>
+    <w:rPr>
+      <w:rFonts w:ascii="Times New Roman" w:eastAsia="Times New Roman" w:hAnsi="Times New Roman" w:cs="Times New Roman"/>
+      <w:kern w:val="0"/>
+      <w:sz w:val="24"/>
+    </w:rPr>
   </w:style>
 </w:styles>
 </file>

</xml_diff>